<commit_message>
Update CRUD & fcts
</commit_message>
<xml_diff>
--- a/CRUD & fonctionnalités.docx
+++ b/CRUD & fonctionnalités.docx
@@ -96,6 +96,13 @@
         </w:rPr>
         <w:t>Consulter/rechercher un vol</w:t>
       </w:r>
+      <w:r>
+        <w:rPr>
+          <w:sz w:val="20"/>
+          <w:szCs w:val="20"/>
+        </w:rPr>
+        <w:t xml:space="preserve"> (Filtrer par prix/destination/heure/date)</w:t>
+      </w:r>
     </w:p>
     <w:p>
       <w:pPr>
@@ -230,6 +237,29 @@
           <w:szCs w:val="20"/>
         </w:rPr>
         <w:t>Se déconnecter</w:t>
+      </w:r>
+    </w:p>
+    <w:p>
+      <w:pPr>
+        <w:ind w:left="708"/>
+        <w:rPr>
+          <w:sz w:val="20"/>
+          <w:szCs w:val="20"/>
+        </w:rPr>
+      </w:pPr>
+      <w:r>
+        <w:rPr>
+          <w:sz w:val="20"/>
+          <w:szCs w:val="20"/>
+        </w:rPr>
+        <w:t>Consulter/rechercher un vol</w:t>
+      </w:r>
+      <w:r>
+        <w:rPr>
+          <w:sz w:val="20"/>
+          <w:szCs w:val="20"/>
+        </w:rPr>
+        <w:t xml:space="preserve"> (Filtrer par prix/destination/heure/date)</w:t>
       </w:r>
     </w:p>
     <w:p>
@@ -509,14 +539,6 @@
         </w:rPr>
         <w:t>Modifier les comptes employés</w:t>
       </w:r>
-    </w:p>
-    <w:p>
-      <w:pPr>
-        <w:rPr>
-          <w:sz w:val="20"/>
-          <w:szCs w:val="20"/>
-        </w:rPr>
-      </w:pPr>
     </w:p>
     <w:sectPr>
       <w:pgSz w:w="11906" w:h="16838"/>

</xml_diff>

<commit_message>
Update JPA and Packages
</commit_message>
<xml_diff>
--- a/CRUD & fonctionnalités.docx
+++ b/CRUD & fonctionnalités.docx
@@ -538,6 +538,194 @@
           <w:szCs w:val="20"/>
         </w:rPr>
         <w:t>Modifier les comptes employés</w:t>
+      </w:r>
+    </w:p>
+    <w:p>
+      <w:pPr>
+        <w:rPr>
+          <w:sz w:val="20"/>
+          <w:szCs w:val="20"/>
+        </w:rPr>
+      </w:pPr>
+      <w:r>
+        <w:rPr>
+          <w:sz w:val="20"/>
+          <w:szCs w:val="20"/>
+        </w:rPr>
+        <w:lastRenderedPageBreak/>
+        <w:t>Vol :</w:t>
+      </w:r>
+      <w:r>
+        <w:rPr>
+          <w:sz w:val="20"/>
+          <w:szCs w:val="20"/>
+        </w:rPr>
+        <w:t xml:space="preserve"> CRUD</w:t>
+      </w:r>
+    </w:p>
+    <w:p>
+      <w:pPr>
+        <w:rPr>
+          <w:sz w:val="20"/>
+          <w:szCs w:val="20"/>
+        </w:rPr>
+      </w:pPr>
+      <w:r>
+        <w:rPr>
+          <w:sz w:val="20"/>
+          <w:szCs w:val="20"/>
+        </w:rPr>
+        <w:t>Avion : CRUD</w:t>
+      </w:r>
+    </w:p>
+    <w:p>
+      <w:pPr>
+        <w:rPr>
+          <w:sz w:val="20"/>
+          <w:szCs w:val="20"/>
+        </w:rPr>
+      </w:pPr>
+      <w:proofErr w:type="spellStart"/>
+      <w:r>
+        <w:rPr>
+          <w:sz w:val="20"/>
+          <w:szCs w:val="20"/>
+        </w:rPr>
+        <w:t>VolGenerique</w:t>
+      </w:r>
+      <w:proofErr w:type="spellEnd"/>
+      <w:r>
+        <w:rPr>
+          <w:sz w:val="20"/>
+          <w:szCs w:val="20"/>
+        </w:rPr>
+        <w:t> : CRUD</w:t>
+      </w:r>
+    </w:p>
+    <w:p>
+      <w:pPr>
+        <w:rPr>
+          <w:sz w:val="20"/>
+          <w:szCs w:val="20"/>
+        </w:rPr>
+      </w:pPr>
+      <w:proofErr w:type="spellStart"/>
+      <w:r>
+        <w:rPr>
+          <w:sz w:val="20"/>
+          <w:szCs w:val="20"/>
+        </w:rPr>
+        <w:t>Reservation</w:t>
+      </w:r>
+      <w:proofErr w:type="spellEnd"/>
+      <w:r>
+        <w:rPr>
+          <w:sz w:val="20"/>
+          <w:szCs w:val="20"/>
+        </w:rPr>
+        <w:t> : CRUD</w:t>
+      </w:r>
+    </w:p>
+    <w:p>
+      <w:pPr>
+        <w:rPr>
+          <w:sz w:val="20"/>
+          <w:szCs w:val="20"/>
+        </w:rPr>
+      </w:pPr>
+      <w:r>
+        <w:rPr>
+          <w:sz w:val="20"/>
+          <w:szCs w:val="20"/>
+        </w:rPr>
+        <w:t>Siege</w:t>
+      </w:r>
+      <w:r>
+        <w:rPr>
+          <w:sz w:val="20"/>
+          <w:szCs w:val="20"/>
+        </w:rPr>
+        <w:t> : CRUD</w:t>
+      </w:r>
+    </w:p>
+    <w:p>
+      <w:pPr>
+        <w:rPr>
+          <w:sz w:val="20"/>
+          <w:szCs w:val="20"/>
+        </w:rPr>
+      </w:pPr>
+      <w:r>
+        <w:rPr>
+          <w:sz w:val="20"/>
+          <w:szCs w:val="20"/>
+        </w:rPr>
+        <w:t>Aéroport : CRUD</w:t>
+      </w:r>
+    </w:p>
+    <w:p>
+      <w:pPr>
+        <w:rPr>
+          <w:sz w:val="20"/>
+          <w:szCs w:val="20"/>
+        </w:rPr>
+      </w:pPr>
+      <w:r>
+        <w:rPr>
+          <w:sz w:val="20"/>
+          <w:szCs w:val="20"/>
+        </w:rPr>
+        <w:t>Ville : CRUD</w:t>
+      </w:r>
+    </w:p>
+    <w:p>
+      <w:pPr>
+        <w:rPr>
+          <w:sz w:val="20"/>
+          <w:szCs w:val="20"/>
+        </w:rPr>
+      </w:pPr>
+    </w:p>
+    <w:p>
+      <w:pPr>
+        <w:rPr>
+          <w:sz w:val="20"/>
+          <w:szCs w:val="20"/>
+        </w:rPr>
+      </w:pPr>
+    </w:p>
+    <w:p>
+      <w:pPr>
+        <w:ind w:left="708"/>
+        <w:rPr>
+          <w:sz w:val="20"/>
+          <w:szCs w:val="20"/>
+        </w:rPr>
+      </w:pPr>
+    </w:p>
+    <w:p>
+      <w:pPr>
+        <w:ind w:left="708"/>
+        <w:rPr>
+          <w:sz w:val="20"/>
+          <w:szCs w:val="20"/>
+        </w:rPr>
+      </w:pPr>
+    </w:p>
+    <w:p>
+      <w:pPr>
+        <w:ind w:left="708"/>
+        <w:rPr>
+          <w:sz w:val="20"/>
+          <w:szCs w:val="20"/>
+        </w:rPr>
+      </w:pPr>
+      <w:r>
+        <w:rPr>
+          <w:sz w:val="20"/>
+          <w:szCs w:val="20"/>
+        </w:rPr>
+        <w:tab/>
       </w:r>
     </w:p>
     <w:sectPr>

</xml_diff>